<commit_message>
Fixed Briefing Note, finished Applications
</commit_message>
<xml_diff>
--- a/Briefing Note - KC Applications and Enrolments KPI Update as of June 02, 2025.docx
+++ b/Briefing Note - KC Applications and Enrolments KPI Update as of June 02, 2025.docx
@@ -2599,7 +2599,7 @@
                 <w:sz w:val="22"/>
                 <w:szCs w:val="22"/>
               </w:rPr>
-              <w:t xml:space="preserve">96.5</w:t>
+              <w:t xml:space="preserve"/>
             </w:r>
             <w:r>
               <w:rPr>
@@ -2885,6 +2885,7 @@
           <w:u w:val="single"/>
           <w:lang w:val="en-CA"/>
         </w:rPr>
+        <w:lastRenderedPageBreak/>
         <w:t xml:space="preserve">Fall 2025</w:t>
       </w:r>
       <w:r>
@@ -4532,7 +4533,6 @@
                 <w:szCs w:val="22"/>
                 <w:lang w:val="en-CA" w:eastAsia="en-CA"/>
               </w:rPr>
-              <w:lastRenderedPageBreak/>
               <w:t xml:space="preserve">1286</w:t>
             </w:r>
           </w:p>
@@ -4601,7 +4601,6 @@
                 <w:szCs w:val="22"/>
                 <w:lang w:val="en-CA" w:eastAsia="en-CA"/>
               </w:rPr>
-              <w:lastRenderedPageBreak/>
               <w:t xml:space="preserve">
                 <w:r>
                   <w:rPr>
@@ -4642,7 +4641,6 @@
                 <w:szCs w:val="22"/>
                 <w:lang w:val="en-CA" w:eastAsia="en-CA"/>
               </w:rPr>
-              <w:lastRenderedPageBreak/>
               <w:t xml:space="preserve">
                 <w:r>
                   <w:rPr>
@@ -6806,56 +6804,62 @@
         <w:rPr>
           <w:rFonts w:cs="Calibri"/>
         </w:rPr>
+        <w:t xml:space="preserve">The projected FLE for the </w:t>
+      </w:r>
+      <w:r>
+        <w:rPr>
+          <w:rFonts w:cs="Calibri"/>
+        </w:rPr>
+        <w:t xml:space="preserve">2025-26</w:t>
+      </w:r>
+      <w:r>
+        <w:rPr>
+          <w:rFonts w:cs="Calibri"/>
+        </w:rPr>
+        <w:t xml:space="preserve"> academic year is </w:t>
+      </w:r>
+      <w:r>
+        <w:rPr>
+          <w:rFonts w:cs="Calibri"/>
+        </w:rPr>
+        <w:t xml:space="preserve">1875.845</w:t>
+      </w:r>
+      <w:r>
+        <w:rPr>
+          <w:rFonts w:cs="Calibri"/>
+        </w:rPr>
+        <w:t xml:space="preserve">. As of </w:t>
+      </w:r>
+      <w:r>
+        <w:rPr>
+          <w:rFonts w:cs="Calibri"/>
+        </w:rPr>
+        <w:t xml:space="preserve">June 02, 2025</w:t>
+      </w:r>
+      <w:r>
+        <w:rPr>
+          <w:rFonts w:cs="Calibri"/>
+        </w:rPr>
+        <w:t xml:space="preserve">, the actual FLE is </w:t>
+      </w:r>
+      <w:r>
+        <w:rPr>
+          <w:rFonts w:cs="Calibri"/>
+        </w:rPr>
+        <w:t xml:space="preserve">616.891</w:t>
+      </w:r>
+      <w:r>
+        <w:rPr>
+          <w:rFonts w:cs="Calibri"/>
+        </w:rPr>
+        <w:t xml:space="preserve">; this </w:t>
+      </w:r>
+      <w:r>
+        <w:rPr>
+          <w:rFonts w:cs="Calibri"/>
+        </w:rPr>
         <w:lastRenderedPageBreak/>
-        <w:t xml:space="preserve">The projected FLE for the </w:t>
-      </w:r>
-      <w:r>
-        <w:rPr>
-          <w:rFonts w:cs="Calibri"/>
-        </w:rPr>
-        <w:t xml:space="preserve">2025-26</w:t>
-      </w:r>
-      <w:r>
-        <w:rPr>
-          <w:rFonts w:cs="Calibri"/>
-        </w:rPr>
-        <w:t xml:space="preserve"> academic year is </w:t>
-      </w:r>
-      <w:r>
-        <w:rPr>
-          <w:rFonts w:cs="Calibri"/>
-        </w:rPr>
-        <w:t xml:space="preserve">1875.845</w:t>
-      </w:r>
-      <w:r>
-        <w:rPr>
-          <w:rFonts w:cs="Calibri"/>
-        </w:rPr>
-        <w:t xml:space="preserve">. As of </w:t>
-      </w:r>
-      <w:r>
-        <w:rPr>
-          <w:rFonts w:cs="Calibri"/>
-        </w:rPr>
-        <w:t xml:space="preserve">June 02, 2025</w:t>
-      </w:r>
-      <w:r>
-        <w:rPr>
-          <w:rFonts w:cs="Calibri"/>
-        </w:rPr>
-        <w:t xml:space="preserve">, the actual FLE is </w:t>
-      </w:r>
-      <w:r>
-        <w:rPr>
-          <w:rFonts w:cs="Calibri"/>
-        </w:rPr>
-        <w:t xml:space="preserve">616.891</w:t>
-      </w:r>
-      <w:r>
-        <w:rPr>
-          <w:rFonts w:cs="Calibri"/>
-        </w:rPr>
-        <w:t xml:space="preserve">; this indicates </w:t>
+        <w:t xml:space="preserve">indicates </w:t>
       </w:r>
       <w:r>
         <w:rPr>
@@ -8661,7 +8665,6 @@
                 <w:szCs w:val="22"/>
                 <w:lang w:val="en-CA" w:eastAsia="en-CA"/>
               </w:rPr>
-              <w:lastRenderedPageBreak/>
               <w:t xml:space="preserve">24</w:t>
             </w:r>
           </w:p>
@@ -8729,7 +8732,6 @@
                 <w:szCs w:val="22"/>
                 <w:lang w:val="en-CA" w:eastAsia="en-CA"/>
               </w:rPr>
-              <w:lastRenderedPageBreak/>
               <w:t xml:space="preserve">74</w:t>
             </w:r>
           </w:p>
@@ -8763,7 +8765,6 @@
                 <w:szCs w:val="22"/>
                 <w:lang w:val="en-CA" w:eastAsia="en-CA"/>
               </w:rPr>
-              <w:lastRenderedPageBreak/>
               <w:t xml:space="preserve">165</w:t>
             </w:r>
           </w:p>
@@ -8829,7 +8830,6 @@
                 <w:szCs w:val="22"/>
                 <w:lang w:val="en-CA" w:eastAsia="en-CA"/>
               </w:rPr>
-              <w:lastRenderedPageBreak/>
               <w:t xml:space="preserve">35</w:t>
             </w:r>
           </w:p>
@@ -8861,7 +8861,6 @@
                 <w:szCs w:val="22"/>
                 <w:lang w:val="en-CA" w:eastAsia="en-CA"/>
               </w:rPr>
-              <w:lastRenderedPageBreak/>
               <w:t xml:space="preserve">26</w:t>
             </w:r>
           </w:p>
@@ -10791,7 +10790,7 @@
           <v:path o:extrusionok="f" gradientshapeok="t" o:connecttype="rect"/>
           <o:lock v:ext="edit" aspectratio="t"/>
         </v:shapetype>
-        <v:shape id="Picture 1" o:spid="_x0000_s1025" type="#_x0000_t75" alt="http://connect.keyano.ca/marketing_and_communications/Marketing%20files/KC_logo_Horz_NoSlogan.jpg" style="position:absolute;left:0;text-align:left;margin-left:-3.1pt;margin-top:12.3pt;width:174.3pt;height:53.7pt;z-index:251657728;visibility:visible">
+        <v:shape id="Picture 1" o:spid="_x0000_s1025" type="#_x0000_t75" alt="http://connect.keyano.ca/marketing_and_communications/Marketing%20files/KC_logo_Horz_NoSlogan.jpg" style="position:absolute;left:0;text-align:left;margin-left:-3.1pt;margin-top:12.3pt;width:174.3pt;height:53.7pt;z-index:1;visibility:visible">
           <v:imagedata r:id="rId1" o:title="KC_logo_Horz_NoSlogan"/>
           <w10:wrap type="square"/>
         </v:shape>
@@ -13782,6 +13781,30 @@
 </file>
 
 <file path=customXml/item1.xml><?xml version="1.0" encoding="utf-8"?>
+<?mso-contentType ?>
+<FormTemplates xmlns="http://schemas.microsoft.com/sharepoint/v3/contenttype/forms">
+  <Display>DocumentLibraryForm</Display>
+  <Edit>DocumentLibraryForm</Edit>
+  <New>DocumentLibraryForm</New>
+</FormTemplates>
+</file>
+
+<file path=customXml/item2.xml><?xml version="1.0" encoding="utf-8"?>
+<p:properties xmlns:p="http://schemas.microsoft.com/office/2006/metadata/properties" xmlns:xsi="http://www.w3.org/2001/XMLSchema-instance" xmlns:pc="http://schemas.microsoft.com/office/infopath/2007/PartnerControls">
+  <documentManagement>
+    <lcf76f155ced4ddcb4097134ff3c332f xmlns="5e80f031-8b65-42a5-8493-43319737a55e">
+      <Terms xmlns="http://schemas.microsoft.com/office/infopath/2007/PartnerControls"/>
+    </lcf76f155ced4ddcb4097134ff3c332f>
+    <TaxCatchAll xmlns="d6c1a2fc-ca36-4c01-bf5c-04b7c5ffd235"/>
+  </documentManagement>
+</p:properties>
+</file>
+
+<file path=customXml/item3.xml><?xml version="1.0" encoding="utf-8"?>
+<b:Sources xmlns:b="http://schemas.openxmlformats.org/officeDocument/2006/bibliography" xmlns="http://schemas.openxmlformats.org/officeDocument/2006/bibliography" SelectedStyle="\APASixthEditionOfficeOnline.xsl" StyleName="APA" Version="6"/>
+</file>
+
+<file path=customXml/item4.xml><?xml version="1.0" encoding="utf-8"?>
 <ct:contentTypeSchema xmlns:ct="http://schemas.microsoft.com/office/2006/metadata/contentType" xmlns:ma="http://schemas.microsoft.com/office/2006/metadata/properties/metaAttributes" ct:_="" ma:_="" ma:contentTypeName="Document" ma:contentTypeID="0x010100D5C3A3196D4D4943A1067C8E97FB29BB" ma:contentTypeVersion="14" ma:contentTypeDescription="Create a new document." ma:contentTypeScope="" ma:versionID="083260729529432f5d80e7c411452d31">
   <xsd:schema xmlns:xsd="http://www.w3.org/2001/XMLSchema" xmlns:xs="http://www.w3.org/2001/XMLSchema" xmlns:p="http://schemas.microsoft.com/office/2006/metadata/properties" xmlns:ns2="5e80f031-8b65-42a5-8493-43319737a55e" xmlns:ns3="d6c1a2fc-ca36-4c01-bf5c-04b7c5ffd235" targetNamespace="http://schemas.microsoft.com/office/2006/metadata/properties" ma:root="true" ma:fieldsID="ba048b5abdd9e0f83ffd9eb3f23c7b37" ns2:_="" ns3:_="">
     <xsd:import namespace="5e80f031-8b65-42a5-8493-43319737a55e"/>
@@ -14010,31 +14033,34 @@
 </ct:contentTypeSchema>
 </file>
 
-<file path=customXml/item2.xml><?xml version="1.0" encoding="utf-8"?>
-<b:Sources xmlns:b="http://schemas.openxmlformats.org/officeDocument/2006/bibliography" xmlns="http://schemas.openxmlformats.org/officeDocument/2006/bibliography" SelectedStyle="\APASixthEditionOfficeOnline.xsl" StyleName="APA" Version="6"/>
+<file path=customXml/itemProps1.xml><?xml version="1.0" encoding="utf-8"?>
+<ds:datastoreItem xmlns:ds="http://schemas.openxmlformats.org/officeDocument/2006/customXml" ds:itemID="{EE25067E-B0E8-45C6-984D-C701E89BDC65}">
+  <ds:schemaRefs>
+    <ds:schemaRef ds:uri="http://schemas.microsoft.com/sharepoint/v3/contenttype/forms"/>
+  </ds:schemaRefs>
+</ds:datastoreItem>
 </file>
 
-<file path=customXml/item3.xml><?xml version="1.0" encoding="utf-8"?>
-<p:properties xmlns:p="http://schemas.microsoft.com/office/2006/metadata/properties" xmlns:xsi="http://www.w3.org/2001/XMLSchema-instance" xmlns:pc="http://schemas.microsoft.com/office/infopath/2007/PartnerControls">
-  <documentManagement>
-    <lcf76f155ced4ddcb4097134ff3c332f xmlns="5e80f031-8b65-42a5-8493-43319737a55e">
-      <Terms xmlns="http://schemas.microsoft.com/office/infopath/2007/PartnerControls"/>
-    </lcf76f155ced4ddcb4097134ff3c332f>
-    <TaxCatchAll xmlns="d6c1a2fc-ca36-4c01-bf5c-04b7c5ffd235"/>
-  </documentManagement>
-</p:properties>
+<file path=customXml/itemProps2.xml><?xml version="1.0" encoding="utf-8"?>
+<ds:datastoreItem xmlns:ds="http://schemas.openxmlformats.org/officeDocument/2006/customXml" ds:itemID="{F27A0498-F34C-4368-8F4D-29C63C24A611}">
+  <ds:schemaRefs>
+    <ds:schemaRef ds:uri="http://schemas.microsoft.com/office/2006/metadata/properties"/>
+    <ds:schemaRef ds:uri="http://schemas.microsoft.com/office/infopath/2007/PartnerControls"/>
+    <ds:schemaRef ds:uri="5e80f031-8b65-42a5-8493-43319737a55e"/>
+    <ds:schemaRef ds:uri="d6c1a2fc-ca36-4c01-bf5c-04b7c5ffd235"/>
+  </ds:schemaRefs>
+</ds:datastoreItem>
 </file>
 
-<file path=customXml/item4.xml><?xml version="1.0" encoding="utf-8"?>
-<?mso-contentType ?>
-<FormTemplates xmlns="http://schemas.microsoft.com/sharepoint/v3/contenttype/forms">
-  <Display>DocumentLibraryForm</Display>
-  <Edit>DocumentLibraryForm</Edit>
-  <New>DocumentLibraryForm</New>
-</FormTemplates>
+<file path=customXml/itemProps3.xml><?xml version="1.0" encoding="utf-8"?>
+<ds:datastoreItem xmlns:ds="http://schemas.openxmlformats.org/officeDocument/2006/customXml" ds:itemID="{BFD074AA-3D55-4FA9-8F96-405CFB12AADF}">
+  <ds:schemaRefs>
+    <ds:schemaRef ds:uri="http://schemas.openxmlformats.org/officeDocument/2006/bibliography"/>
+  </ds:schemaRefs>
+</ds:datastoreItem>
 </file>
 
-<file path=customXml/itemProps1.xml><?xml version="1.0" encoding="utf-8"?>
+<file path=customXml/itemProps4.xml><?xml version="1.0" encoding="utf-8"?>
 <ds:datastoreItem xmlns:ds="http://schemas.openxmlformats.org/officeDocument/2006/customXml" ds:itemID="{BD42B002-446B-4A4F-8D10-C118FBDF7D94}">
   <ds:schemaRefs>
     <ds:schemaRef ds:uri="http://schemas.microsoft.com/office/2006/metadata/contentType"/>
@@ -14051,31 +14077,4 @@
     <ds:schemaRef ds:uri="http://schemas.microsoft.com/internal/obd"/>
   </ds:schemaRefs>
 </ds:datastoreItem>
-</file>
-
-<file path=customXml/itemProps2.xml><?xml version="1.0" encoding="utf-8"?>
-<ds:datastoreItem xmlns:ds="http://schemas.openxmlformats.org/officeDocument/2006/customXml" ds:itemID="{BFD074AA-3D55-4FA9-8F96-405CFB12AADF}">
-  <ds:schemaRefs>
-    <ds:schemaRef ds:uri="http://schemas.openxmlformats.org/officeDocument/2006/bibliography"/>
-  </ds:schemaRefs>
-</ds:datastoreItem>
-</file>
-
-<file path=customXml/itemProps3.xml><?xml version="1.0" encoding="utf-8"?>
-<ds:datastoreItem xmlns:ds="http://schemas.openxmlformats.org/officeDocument/2006/customXml" ds:itemID="{F27A0498-F34C-4368-8F4D-29C63C24A611}">
-  <ds:schemaRefs>
-    <ds:schemaRef ds:uri="http://schemas.microsoft.com/office/2006/metadata/properties"/>
-    <ds:schemaRef ds:uri="http://schemas.microsoft.com/office/infopath/2007/PartnerControls"/>
-    <ds:schemaRef ds:uri="5e80f031-8b65-42a5-8493-43319737a55e"/>
-    <ds:schemaRef ds:uri="d6c1a2fc-ca36-4c01-bf5c-04b7c5ffd235"/>
-  </ds:schemaRefs>
-</ds:datastoreItem>
-</file>
-
-<file path=customXml/itemProps4.xml><?xml version="1.0" encoding="utf-8"?>
-<ds:datastoreItem xmlns:ds="http://schemas.openxmlformats.org/officeDocument/2006/customXml" ds:itemID="{EE25067E-B0E8-45C6-984D-C701E89BDC65}">
-  <ds:schemaRefs>
-    <ds:schemaRef ds:uri="http://schemas.microsoft.com/sharepoint/v3/contenttype/forms"/>
-  </ds:schemaRefs>
-</ds:datastoreItem>
 </file>
</xml_diff>